<commit_message>
Add functionality to like restaurant. Finalize restaurant Details page
</commit_message>
<xml_diff>
--- a/JanelleCapstone.docx
+++ b/JanelleCapstone.docx
@@ -40,8 +40,30 @@
       </w:r>
     </w:p>
     <w:p>
-      <w:r>
-        <w:t>(5 points) As a vegetarian/vegan diner I want to sign in and see a landing page that allows users to choose from searching recipes or view available restaurants via a clickable link (asp.net core /C#)</w:t>
+      <w:pPr>
+        <w:rPr>
+          <w:strike/>
+        </w:rPr>
+      </w:pPr>
+      <w:proofErr w:type="gramStart"/>
+      <w:r>
+        <w:rPr>
+          <w:strike/>
+        </w:rPr>
+        <w:t>x</w:t>
+      </w:r>
+      <w:r>
+        <w:rPr>
+          <w:strike/>
+        </w:rPr>
+        <w:t>(</w:t>
+      </w:r>
+      <w:proofErr w:type="gramEnd"/>
+      <w:r>
+        <w:rPr>
+          <w:strike/>
+        </w:rPr>
+        <w:t>5 points) As a vegetarian/vegan diner I want to sign in and see a landing page that allows users to choose from searching recipes or view available restaurants via a clickable link (asp.net core /C#)</w:t>
       </w:r>
     </w:p>
     <w:p>
@@ -50,39 +72,85 @@
       </w:r>
     </w:p>
     <w:p>
-      <w:r>
-        <w:t xml:space="preserve">(10 points) As a vegetarian/vegan diner I want to be able to search for recipes through the </w:t>
+      <w:pPr>
+        <w:rPr>
+          <w:strike/>
+        </w:rPr>
+      </w:pPr>
+      <w:proofErr w:type="gramStart"/>
+      <w:r>
+        <w:rPr>
+          <w:strike/>
+        </w:rPr>
+        <w:t>x</w:t>
+      </w:r>
+      <w:r>
+        <w:rPr>
+          <w:strike/>
+        </w:rPr>
+        <w:t>(</w:t>
+      </w:r>
+      <w:proofErr w:type="gramEnd"/>
+      <w:r>
+        <w:rPr>
+          <w:strike/>
+        </w:rPr>
+        <w:t xml:space="preserve">10 points) As a vegetarian/vegan diner I want to be able to search for recipes through the </w:t>
       </w:r>
       <w:proofErr w:type="spellStart"/>
       <w:r>
+        <w:rPr>
+          <w:strike/>
+        </w:rPr>
         <w:t>yummily</w:t>
       </w:r>
       <w:proofErr w:type="spellEnd"/>
       <w:r>
+        <w:rPr>
+          <w:strike/>
+        </w:rPr>
         <w:t xml:space="preserve"> </w:t>
       </w:r>
       <w:proofErr w:type="spellStart"/>
       <w:r>
+        <w:rPr>
+          <w:strike/>
+        </w:rPr>
         <w:t>api</w:t>
       </w:r>
       <w:proofErr w:type="spellEnd"/>
       <w:r>
+        <w:rPr>
+          <w:strike/>
+        </w:rPr>
         <w:t>, so that I can find inspiration while cooking at home (</w:t>
       </w:r>
       <w:proofErr w:type="spellStart"/>
       <w:r>
+        <w:rPr>
+          <w:strike/>
+        </w:rPr>
         <w:t>yummily</w:t>
       </w:r>
       <w:proofErr w:type="spellEnd"/>
       <w:r>
+        <w:rPr>
+          <w:strike/>
+        </w:rPr>
         <w:t xml:space="preserve"> </w:t>
       </w:r>
       <w:proofErr w:type="spellStart"/>
       <w:r>
+        <w:rPr>
+          <w:strike/>
+        </w:rPr>
         <w:t>api</w:t>
       </w:r>
       <w:proofErr w:type="spellEnd"/>
       <w:r>
+        <w:rPr>
+          <w:strike/>
+        </w:rPr>
         <w:t>/ c#/Asp.net core)</w:t>
       </w:r>
     </w:p>
@@ -92,7 +160,15 @@
       </w:r>
     </w:p>
     <w:p>
-      <w:r>
+      <w:pPr>
+        <w:rPr>
+          <w:strike/>
+        </w:rPr>
+      </w:pPr>
+      <w:r>
+        <w:rPr>
+          <w:strike/>
+        </w:rPr>
         <w:t>(5 points) As a vegetarian/vegan diner I want to be able to like a recipe that I tried. (asp.net core/ C#)</w:t>
       </w:r>
     </w:p>
@@ -102,7 +178,15 @@
       </w:r>
     </w:p>
     <w:p>
-      <w:r>
+      <w:pPr>
+        <w:rPr>
+          <w:strike/>
+        </w:rPr>
+      </w:pPr>
+      <w:r>
+        <w:rPr>
+          <w:strike/>
+        </w:rPr>
         <w:t>(5 points) As a vegetarian/vegan diner I want to be able to sort global recipes by likes so that I can see the most popular recipes among users. (asp.net Core/ C#)</w:t>
       </w:r>
     </w:p>

</xml_diff>